<commit_message>
for first week lesson
</commit_message>
<xml_diff>
--- a/files/2024_2_SE/0905_SE_report_modul.docx
+++ b/files/2024_2_SE/0905_SE_report_modul.docx
@@ -160,8 +160,8 @@
         <w:tblLook w:val="0000" w:firstRow="0" w:lastRow="0" w:firstColumn="0" w:lastColumn="0" w:noHBand="0" w:noVBand="0"/>
       </w:tblPr>
       <w:tblGrid>
-        <w:gridCol w:w="1357"/>
-        <w:gridCol w:w="2160"/>
+        <w:gridCol w:w="1525"/>
+        <w:gridCol w:w="1992"/>
         <w:gridCol w:w="1440"/>
         <w:gridCol w:w="1864"/>
       </w:tblGrid>
@@ -172,7 +172,7 @@
         </w:trPr>
         <w:tc>
           <w:tcPr>
-            <w:tcW w:w="1357" w:type="dxa"/>
+            <w:tcW w:w="1525" w:type="dxa"/>
             <w:vAlign w:val="bottom"/>
           </w:tcPr>
           <w:p>
@@ -193,24 +193,13 @@
                 <w:sz w:val="30"/>
                 <w:szCs w:val="30"/>
               </w:rPr>
-              <w:t>题</w:t>
+              <w:t>题目</w:t>
             </w:r>
-            <w:bookmarkStart w:id="0" w:name="_GoBack"/>
-            <w:bookmarkEnd w:id="0"/>
-            <w:r>
-              <w:rPr>
-                <w:rFonts w:ascii="SimHei" w:eastAsia="SimHei" w:hint="eastAsia"/>
-                <w:bCs/>
-                <w:sz w:val="30"/>
-                <w:szCs w:val="30"/>
-              </w:rPr>
-              <w:t>目</w:t>
-            </w:r>
-          </w:p>
-        </w:tc>
-        <w:tc>
-          <w:tcPr>
-            <w:tcW w:w="5464" w:type="dxa"/>
+          </w:p>
+        </w:tc>
+        <w:tc>
+          <w:tcPr>
+            <w:tcW w:w="5296" w:type="dxa"/>
             <w:gridSpan w:val="3"/>
             <w:tcBorders>
               <w:bottom w:val="single" w:sz="4" w:space="0" w:color="auto"/>
@@ -237,7 +226,7 @@
         </w:trPr>
         <w:tc>
           <w:tcPr>
-            <w:tcW w:w="1357" w:type="dxa"/>
+            <w:tcW w:w="1525" w:type="dxa"/>
             <w:vAlign w:val="bottom"/>
           </w:tcPr>
           <w:p>
@@ -255,7 +244,7 @@
         </w:tc>
         <w:tc>
           <w:tcPr>
-            <w:tcW w:w="5464" w:type="dxa"/>
+            <w:tcW w:w="5296" w:type="dxa"/>
             <w:gridSpan w:val="3"/>
             <w:tcBorders>
               <w:top w:val="single" w:sz="4" w:space="0" w:color="auto"/>
@@ -284,7 +273,7 @@
         </w:trPr>
         <w:tc>
           <w:tcPr>
-            <w:tcW w:w="1357" w:type="dxa"/>
+            <w:tcW w:w="1525" w:type="dxa"/>
             <w:vAlign w:val="bottom"/>
           </w:tcPr>
           <w:p>
@@ -302,7 +291,7 @@
         </w:tc>
         <w:tc>
           <w:tcPr>
-            <w:tcW w:w="2160" w:type="dxa"/>
+            <w:tcW w:w="1992" w:type="dxa"/>
             <w:tcBorders>
               <w:top w:val="single" w:sz="4" w:space="0" w:color="auto"/>
             </w:tcBorders>
@@ -371,7 +360,7 @@
         </w:trPr>
         <w:tc>
           <w:tcPr>
-            <w:tcW w:w="1357" w:type="dxa"/>
+            <w:tcW w:w="1525" w:type="dxa"/>
             <w:vAlign w:val="bottom"/>
           </w:tcPr>
           <w:p>
@@ -398,7 +387,7 @@
         </w:tc>
         <w:tc>
           <w:tcPr>
-            <w:tcW w:w="2160" w:type="dxa"/>
+            <w:tcW w:w="1992" w:type="dxa"/>
             <w:tcBorders>
               <w:bottom w:val="single" w:sz="4" w:space="0" w:color="auto"/>
             </w:tcBorders>
@@ -471,7 +460,7 @@
         </w:trPr>
         <w:tc>
           <w:tcPr>
-            <w:tcW w:w="1357" w:type="dxa"/>
+            <w:tcW w:w="1525" w:type="dxa"/>
             <w:vAlign w:val="bottom"/>
           </w:tcPr>
           <w:p>
@@ -498,7 +487,7 @@
         </w:tc>
         <w:tc>
           <w:tcPr>
-            <w:tcW w:w="2160" w:type="dxa"/>
+            <w:tcW w:w="1992" w:type="dxa"/>
             <w:tcBorders>
               <w:top w:val="single" w:sz="4" w:space="0" w:color="auto"/>
               <w:bottom w:val="single" w:sz="4" w:space="0" w:color="auto"/>
@@ -573,7 +562,7 @@
         </w:trPr>
         <w:tc>
           <w:tcPr>
-            <w:tcW w:w="1357" w:type="dxa"/>
+            <w:tcW w:w="1525" w:type="dxa"/>
             <w:vAlign w:val="bottom"/>
           </w:tcPr>
           <w:p>
@@ -600,9 +589,118 @@
         </w:tc>
         <w:tc>
           <w:tcPr>
-            <w:tcW w:w="5464" w:type="dxa"/>
+            <w:tcW w:w="5296" w:type="dxa"/>
             <w:gridSpan w:val="3"/>
             <w:tcBorders>
+              <w:bottom w:val="single" w:sz="4" w:space="0" w:color="auto"/>
+            </w:tcBorders>
+            <w:vAlign w:val="bottom"/>
+          </w:tcPr>
+          <w:p>
+            <w:pPr>
+              <w:pStyle w:val="a0"/>
+              <w:rPr>
+                <w:rFonts w:ascii="SimHei" w:eastAsia="SimHei"/>
+                <w:bCs/>
+                <w:sz w:val="30"/>
+                <w:szCs w:val="30"/>
+              </w:rPr>
+            </w:pPr>
+          </w:p>
+        </w:tc>
+      </w:tr>
+      <w:tr>
+        <w:trPr>
+          <w:trHeight w:val="480"/>
+          <w:jc w:val="center"/>
+        </w:trPr>
+        <w:tc>
+          <w:tcPr>
+            <w:tcW w:w="1525" w:type="dxa"/>
+            <w:vAlign w:val="bottom"/>
+          </w:tcPr>
+          <w:p>
+            <w:pPr>
+              <w:pStyle w:val="a0"/>
+              <w:jc w:val="distribute"/>
+              <w:rPr>
+                <w:rFonts w:ascii="SimHei" w:eastAsia="SimHei" w:hint="eastAsia"/>
+                <w:bCs/>
+                <w:sz w:val="30"/>
+                <w:szCs w:val="30"/>
+              </w:rPr>
+            </w:pPr>
+            <w:r>
+              <w:rPr>
+                <w:rFonts w:ascii="SimHei" w:eastAsia="SimHei" w:hint="eastAsia"/>
+                <w:bCs/>
+                <w:sz w:val="30"/>
+                <w:szCs w:val="30"/>
+              </w:rPr>
+              <w:t>完成时间</w:t>
+            </w:r>
+          </w:p>
+        </w:tc>
+        <w:tc>
+          <w:tcPr>
+            <w:tcW w:w="5296" w:type="dxa"/>
+            <w:gridSpan w:val="3"/>
+            <w:tcBorders>
+              <w:bottom w:val="single" w:sz="4" w:space="0" w:color="auto"/>
+            </w:tcBorders>
+            <w:vAlign w:val="bottom"/>
+          </w:tcPr>
+          <w:p>
+            <w:pPr>
+              <w:pStyle w:val="a0"/>
+              <w:rPr>
+                <w:rFonts w:ascii="SimHei" w:eastAsia="SimHei"/>
+                <w:bCs/>
+                <w:sz w:val="30"/>
+                <w:szCs w:val="30"/>
+              </w:rPr>
+            </w:pPr>
+          </w:p>
+        </w:tc>
+      </w:tr>
+      <w:tr>
+        <w:trPr>
+          <w:trHeight w:val="480"/>
+          <w:jc w:val="center"/>
+        </w:trPr>
+        <w:tc>
+          <w:tcPr>
+            <w:tcW w:w="1525" w:type="dxa"/>
+            <w:vAlign w:val="bottom"/>
+          </w:tcPr>
+          <w:p>
+            <w:pPr>
+              <w:pStyle w:val="a0"/>
+              <w:jc w:val="distribute"/>
+              <w:rPr>
+                <w:rFonts w:ascii="SimHei" w:eastAsia="SimHei" w:hint="eastAsia"/>
+                <w:bCs/>
+                <w:sz w:val="30"/>
+                <w:szCs w:val="30"/>
+              </w:rPr>
+            </w:pPr>
+            <w:r>
+              <w:rPr>
+                <w:rFonts w:ascii="SimHei" w:eastAsia="SimHei" w:hint="eastAsia"/>
+                <w:bCs/>
+                <w:sz w:val="30"/>
+                <w:szCs w:val="30"/>
+              </w:rPr>
+              <w:t>指导老师</w:t>
+            </w:r>
+          </w:p>
+        </w:tc>
+        <w:tc>
+          <w:tcPr>
+            <w:tcW w:w="5296" w:type="dxa"/>
+            <w:gridSpan w:val="3"/>
+            <w:tcBorders>
+              <w:top w:val="single" w:sz="4" w:space="0" w:color="auto"/>
               <w:bottom w:val="single" w:sz="4" w:space="0" w:color="auto"/>
             </w:tcBorders>
             <w:vAlign w:val="bottom"/>
@@ -671,18 +769,6 @@
     </w:p>
     <w:p>
       <w:pPr>
-        <w:pStyle w:val="a0"/>
-        <w:jc w:val="both"/>
-        <w:rPr>
-          <w:rFonts w:ascii="SimHei" w:eastAsia="SimHei"/>
-          <w:bCs/>
-          <w:sz w:val="30"/>
-          <w:szCs w:val="30"/>
-        </w:rPr>
-      </w:pPr>
-    </w:p>
-    <w:p>
-      <w:pPr>
         <w:jc w:val="center"/>
         <w:rPr>
           <w:rFonts w:ascii="SimHei" w:eastAsia="SimHei"/>
@@ -746,810 +832,20 @@
           <w:szCs w:val="48"/>
         </w:rPr>
         <w:lastRenderedPageBreak/>
-        <w:t>实验</w:t>
-      </w:r>
-      <w:r>
-        <w:rPr>
-          <w:rFonts w:ascii="SimHei" w:eastAsia="SimHei" w:hint="eastAsia"/>
-          <w:sz w:val="48"/>
-          <w:szCs w:val="48"/>
-        </w:rPr>
-        <w:t>报告</w:t>
+        <w:t>实验题目</w:t>
       </w:r>
     </w:p>
-    <w:tbl>
-      <w:tblPr>
-        <w:tblW w:w="8388" w:type="dxa"/>
-        <w:tblBorders>
-          <w:top w:val="single" w:sz="4" w:space="0" w:color="auto"/>
-          <w:left w:val="single" w:sz="4" w:space="0" w:color="auto"/>
-          <w:bottom w:val="single" w:sz="4" w:space="0" w:color="auto"/>
-          <w:right w:val="single" w:sz="4" w:space="0" w:color="auto"/>
-          <w:insideH w:val="single" w:sz="4" w:space="0" w:color="auto"/>
-          <w:insideV w:val="single" w:sz="4" w:space="0" w:color="auto"/>
-        </w:tblBorders>
-        <w:tblLayout w:type="fixed"/>
-        <w:tblLook w:val="0000" w:firstRow="0" w:lastRow="0" w:firstColumn="0" w:lastColumn="0" w:noHBand="0" w:noVBand="0"/>
-      </w:tblPr>
-      <w:tblGrid>
-        <w:gridCol w:w="828"/>
-        <w:gridCol w:w="2970"/>
-        <w:gridCol w:w="810"/>
-        <w:gridCol w:w="3780"/>
-      </w:tblGrid>
-      <w:tr>
-        <w:trPr>
-          <w:trHeight w:val="740"/>
-        </w:trPr>
-        <w:tc>
-          <w:tcPr>
-            <w:tcW w:w="828" w:type="dxa"/>
-            <w:vAlign w:val="center"/>
-          </w:tcPr>
-          <w:p>
-            <w:pPr>
-              <w:jc w:val="center"/>
-              <w:rPr>
-                <w:rFonts w:ascii="SimHei" w:eastAsia="SimHei"/>
-                <w:sz w:val="24"/>
-              </w:rPr>
-            </w:pPr>
-            <w:r>
-              <w:rPr>
-                <w:rFonts w:ascii="SimHei" w:eastAsia="SimHei" w:hint="eastAsia"/>
-                <w:sz w:val="24"/>
-              </w:rPr>
-              <w:t>题目</w:t>
-            </w:r>
-          </w:p>
-        </w:tc>
-        <w:tc>
-          <w:tcPr>
-            <w:tcW w:w="2970" w:type="dxa"/>
-            <w:vAlign w:val="center"/>
-          </w:tcPr>
-          <w:p>
-            <w:pPr>
-              <w:jc w:val="center"/>
-              <w:rPr>
-                <w:rFonts w:ascii="SimSun" w:hAnsi="SimSun" w:cs="SimSun"/>
-                <w:sz w:val="24"/>
-              </w:rPr>
-            </w:pPr>
-          </w:p>
-        </w:tc>
-        <w:tc>
-          <w:tcPr>
-            <w:tcW w:w="810" w:type="dxa"/>
-            <w:vAlign w:val="center"/>
-          </w:tcPr>
-          <w:p>
-            <w:pPr>
-              <w:jc w:val="center"/>
-              <w:rPr>
-                <w:rFonts w:ascii="SimSun" w:hAnsi="SimSun" w:cs="SimSun"/>
-                <w:sz w:val="24"/>
-              </w:rPr>
-            </w:pPr>
-            <w:r>
-              <w:rPr>
-                <w:rFonts w:ascii="SimSun" w:hAnsi="SimSun" w:cs="SimSun" w:hint="eastAsia"/>
-                <w:sz w:val="24"/>
-              </w:rPr>
-              <w:t>时间</w:t>
-            </w:r>
-          </w:p>
-        </w:tc>
-        <w:tc>
-          <w:tcPr>
-            <w:tcW w:w="3780" w:type="dxa"/>
-            <w:vAlign w:val="center"/>
-          </w:tcPr>
-          <w:p>
-            <w:pPr>
-              <w:jc w:val="center"/>
-              <w:rPr>
-                <w:rFonts w:ascii="SimSun" w:hAnsi="SimSun" w:cs="SimSun"/>
-                <w:sz w:val="24"/>
-              </w:rPr>
-            </w:pPr>
-            <w:r>
-              <w:rPr>
-                <w:rFonts w:ascii="SimSun" w:hAnsi="SimSun" w:cs="SimSun" w:hint="eastAsia"/>
-                <w:sz w:val="24"/>
-              </w:rPr>
-              <w:t xml:space="preserve">  </w:t>
-            </w:r>
-          </w:p>
-        </w:tc>
-      </w:tr>
-      <w:tr>
-        <w:trPr>
-          <w:trHeight w:val="9260"/>
-        </w:trPr>
-        <w:tc>
-          <w:tcPr>
-            <w:tcW w:w="8388" w:type="dxa"/>
-            <w:gridSpan w:val="4"/>
-            <w:vAlign w:val="center"/>
-          </w:tcPr>
-          <w:p>
-            <w:pPr>
-              <w:ind w:firstLineChars="200" w:firstLine="480"/>
-              <w:rPr>
-                <w:rFonts w:ascii="SimHei" w:eastAsia="SimHei"/>
-                <w:sz w:val="24"/>
-              </w:rPr>
-            </w:pPr>
-          </w:p>
-          <w:p>
-            <w:pPr>
-              <w:ind w:firstLineChars="200" w:firstLine="480"/>
-              <w:rPr>
-                <w:rFonts w:ascii="SimHei" w:eastAsia="SimHei"/>
-                <w:sz w:val="24"/>
-              </w:rPr>
-            </w:pPr>
-          </w:p>
-          <w:p>
-            <w:pPr>
-              <w:ind w:firstLineChars="200" w:firstLine="480"/>
-              <w:rPr>
-                <w:rFonts w:ascii="SimHei" w:eastAsia="SimHei"/>
-                <w:sz w:val="24"/>
-              </w:rPr>
-            </w:pPr>
-          </w:p>
-          <w:p>
-            <w:pPr>
-              <w:rPr>
-                <w:rFonts w:ascii="SimSun" w:hAnsi="SimSun" w:cs="SimSun"/>
-                <w:sz w:val="24"/>
-              </w:rPr>
-            </w:pPr>
-          </w:p>
-          <w:p>
-            <w:pPr>
-              <w:ind w:firstLineChars="200" w:firstLine="480"/>
-              <w:rPr>
-                <w:rFonts w:ascii="SimHei" w:eastAsia="SimHei"/>
-                <w:sz w:val="24"/>
-              </w:rPr>
-            </w:pPr>
-          </w:p>
-          <w:p>
-            <w:pPr>
-              <w:ind w:firstLineChars="200" w:firstLine="480"/>
-              <w:rPr>
-                <w:rFonts w:ascii="SimHei" w:eastAsia="SimHei"/>
-                <w:sz w:val="24"/>
-              </w:rPr>
-            </w:pPr>
-          </w:p>
-          <w:p>
-            <w:pPr>
-              <w:ind w:firstLineChars="200" w:firstLine="480"/>
-              <w:rPr>
-                <w:rFonts w:ascii="SimHei" w:eastAsia="SimHei"/>
-                <w:sz w:val="24"/>
-              </w:rPr>
-            </w:pPr>
-          </w:p>
-          <w:p>
-            <w:pPr>
-              <w:rPr>
-                <w:rFonts w:ascii="SimSun" w:hAnsi="SimSun" w:cs="SimSun"/>
-                <w:sz w:val="24"/>
-              </w:rPr>
-            </w:pPr>
-          </w:p>
-          <w:p>
-            <w:pPr>
-              <w:ind w:firstLineChars="200" w:firstLine="480"/>
-              <w:rPr>
-                <w:rFonts w:ascii="SimHei" w:eastAsia="SimHei"/>
-                <w:sz w:val="24"/>
-              </w:rPr>
-            </w:pPr>
-          </w:p>
-          <w:p>
-            <w:pPr>
-              <w:ind w:firstLineChars="200" w:firstLine="480"/>
-              <w:rPr>
-                <w:rFonts w:ascii="SimHei" w:eastAsia="SimHei"/>
-                <w:sz w:val="24"/>
-              </w:rPr>
-            </w:pPr>
-          </w:p>
-          <w:p>
-            <w:pPr>
-              <w:ind w:firstLineChars="200" w:firstLine="480"/>
-              <w:rPr>
-                <w:rFonts w:ascii="SimHei" w:eastAsia="SimHei"/>
-                <w:sz w:val="24"/>
-              </w:rPr>
-            </w:pPr>
-          </w:p>
-          <w:p>
-            <w:pPr>
-              <w:rPr>
-                <w:rFonts w:ascii="SimSun" w:hAnsi="SimSun" w:cs="SimSun"/>
-                <w:sz w:val="24"/>
-              </w:rPr>
-            </w:pPr>
-          </w:p>
-          <w:p>
-            <w:pPr>
-              <w:ind w:firstLineChars="200" w:firstLine="480"/>
-              <w:rPr>
-                <w:rFonts w:ascii="SimHei" w:eastAsia="SimHei"/>
-                <w:sz w:val="24"/>
-              </w:rPr>
-            </w:pPr>
-          </w:p>
-          <w:p>
-            <w:pPr>
-              <w:ind w:firstLineChars="200" w:firstLine="480"/>
-              <w:rPr>
-                <w:rFonts w:ascii="SimHei" w:eastAsia="SimHei"/>
-                <w:sz w:val="24"/>
-              </w:rPr>
-            </w:pPr>
-          </w:p>
-          <w:p>
-            <w:pPr>
-              <w:ind w:firstLineChars="200" w:firstLine="480"/>
-              <w:rPr>
-                <w:rFonts w:ascii="SimHei" w:eastAsia="SimHei"/>
-                <w:sz w:val="24"/>
-              </w:rPr>
-            </w:pPr>
-          </w:p>
-          <w:p>
-            <w:pPr>
-              <w:rPr>
-                <w:rFonts w:ascii="SimSun" w:hAnsi="SimSun" w:cs="SimSun"/>
-                <w:sz w:val="24"/>
-              </w:rPr>
-            </w:pPr>
-          </w:p>
-          <w:p>
-            <w:pPr>
-              <w:ind w:firstLineChars="200" w:firstLine="480"/>
-              <w:rPr>
-                <w:rFonts w:ascii="SimHei" w:eastAsia="SimHei"/>
-                <w:sz w:val="24"/>
-              </w:rPr>
-            </w:pPr>
-          </w:p>
-          <w:p>
-            <w:pPr>
-              <w:ind w:firstLineChars="200" w:firstLine="480"/>
-              <w:rPr>
-                <w:rFonts w:ascii="SimHei" w:eastAsia="SimHei"/>
-                <w:sz w:val="24"/>
-              </w:rPr>
-            </w:pPr>
-          </w:p>
-          <w:p>
-            <w:pPr>
-              <w:ind w:firstLineChars="200" w:firstLine="480"/>
-              <w:rPr>
-                <w:rFonts w:ascii="SimHei" w:eastAsia="SimHei"/>
-                <w:sz w:val="24"/>
-              </w:rPr>
-            </w:pPr>
-          </w:p>
-          <w:p>
-            <w:pPr>
-              <w:rPr>
-                <w:rFonts w:ascii="SimSun" w:hAnsi="SimSun" w:cs="SimSun"/>
-                <w:sz w:val="24"/>
-              </w:rPr>
-            </w:pPr>
-          </w:p>
-          <w:p>
-            <w:pPr>
-              <w:ind w:firstLineChars="200" w:firstLine="480"/>
-              <w:rPr>
-                <w:rFonts w:ascii="SimHei" w:eastAsia="SimHei"/>
-                <w:sz w:val="24"/>
-              </w:rPr>
-            </w:pPr>
-          </w:p>
-          <w:p>
-            <w:pPr>
-              <w:ind w:firstLineChars="200" w:firstLine="480"/>
-              <w:rPr>
-                <w:rFonts w:ascii="SimHei" w:eastAsia="SimHei"/>
-                <w:sz w:val="24"/>
-              </w:rPr>
-            </w:pPr>
-          </w:p>
-          <w:p>
-            <w:pPr>
-              <w:ind w:firstLineChars="200" w:firstLine="480"/>
-              <w:rPr>
-                <w:rFonts w:ascii="SimHei" w:eastAsia="SimHei"/>
-                <w:sz w:val="24"/>
-              </w:rPr>
-            </w:pPr>
-          </w:p>
-          <w:p>
-            <w:pPr>
-              <w:rPr>
-                <w:rFonts w:ascii="SimSun" w:hAnsi="SimSun" w:cs="SimSun"/>
-                <w:sz w:val="24"/>
-              </w:rPr>
-            </w:pPr>
-          </w:p>
-          <w:p>
-            <w:pPr>
-              <w:ind w:firstLineChars="200" w:firstLine="480"/>
-              <w:rPr>
-                <w:rFonts w:ascii="SimHei" w:eastAsia="SimHei"/>
-                <w:sz w:val="24"/>
-              </w:rPr>
-            </w:pPr>
-          </w:p>
-          <w:p>
-            <w:pPr>
-              <w:ind w:firstLineChars="200" w:firstLine="480"/>
-              <w:rPr>
-                <w:rFonts w:ascii="SimHei" w:eastAsia="SimHei"/>
-                <w:sz w:val="24"/>
-              </w:rPr>
-            </w:pPr>
-          </w:p>
-          <w:p>
-            <w:pPr>
-              <w:ind w:firstLineChars="200" w:firstLine="480"/>
-              <w:rPr>
-                <w:rFonts w:ascii="SimHei" w:eastAsia="SimHei"/>
-                <w:sz w:val="24"/>
-              </w:rPr>
-            </w:pPr>
-          </w:p>
-          <w:p>
-            <w:pPr>
-              <w:rPr>
-                <w:rFonts w:ascii="SimSun" w:hAnsi="SimSun" w:cs="SimSun"/>
-                <w:sz w:val="24"/>
-              </w:rPr>
-            </w:pPr>
-          </w:p>
-          <w:p>
-            <w:pPr>
-              <w:ind w:firstLineChars="200" w:firstLine="480"/>
-              <w:rPr>
-                <w:rFonts w:ascii="SimHei" w:eastAsia="SimHei"/>
-                <w:sz w:val="24"/>
-              </w:rPr>
-            </w:pPr>
-          </w:p>
-          <w:p>
-            <w:pPr>
-              <w:ind w:firstLineChars="200" w:firstLine="480"/>
-              <w:rPr>
-                <w:rFonts w:ascii="SimHei" w:eastAsia="SimHei"/>
-                <w:sz w:val="24"/>
-              </w:rPr>
-            </w:pPr>
-          </w:p>
-          <w:p>
-            <w:pPr>
-              <w:ind w:firstLineChars="200" w:firstLine="480"/>
-              <w:rPr>
-                <w:rFonts w:ascii="SimHei" w:eastAsia="SimHei"/>
-                <w:sz w:val="24"/>
-              </w:rPr>
-            </w:pPr>
-          </w:p>
-          <w:p>
-            <w:pPr>
-              <w:rPr>
-                <w:rFonts w:ascii="SimSun" w:hAnsi="SimSun" w:cs="SimSun"/>
-                <w:sz w:val="24"/>
-              </w:rPr>
-            </w:pPr>
-          </w:p>
-          <w:p>
-            <w:pPr>
-              <w:ind w:firstLineChars="200" w:firstLine="480"/>
-              <w:rPr>
-                <w:rFonts w:ascii="SimHei" w:eastAsia="SimHei"/>
-                <w:sz w:val="24"/>
-              </w:rPr>
-            </w:pPr>
-          </w:p>
-          <w:p>
-            <w:pPr>
-              <w:ind w:firstLineChars="200" w:firstLine="480"/>
-              <w:rPr>
-                <w:rFonts w:ascii="SimHei" w:eastAsia="SimHei"/>
-                <w:sz w:val="24"/>
-              </w:rPr>
-            </w:pPr>
-          </w:p>
-          <w:p>
-            <w:pPr>
-              <w:ind w:firstLineChars="200" w:firstLine="480"/>
-              <w:rPr>
-                <w:rFonts w:ascii="SimHei" w:eastAsia="SimHei"/>
-                <w:sz w:val="24"/>
-              </w:rPr>
-            </w:pPr>
-          </w:p>
-          <w:p>
-            <w:pPr>
-              <w:rPr>
-                <w:rFonts w:ascii="SimSun" w:hAnsi="SimSun" w:cs="SimSun"/>
-                <w:sz w:val="24"/>
-              </w:rPr>
-            </w:pPr>
-          </w:p>
-          <w:p>
-            <w:pPr>
-              <w:ind w:firstLineChars="200" w:firstLine="480"/>
-              <w:rPr>
-                <w:rFonts w:ascii="SimHei" w:eastAsia="SimHei"/>
-                <w:sz w:val="24"/>
-              </w:rPr>
-            </w:pPr>
-          </w:p>
-          <w:p>
-            <w:pPr>
-              <w:ind w:firstLineChars="200" w:firstLine="480"/>
-              <w:rPr>
-                <w:rFonts w:ascii="SimHei" w:eastAsia="SimHei"/>
-                <w:sz w:val="24"/>
-              </w:rPr>
-            </w:pPr>
-          </w:p>
-          <w:p>
-            <w:pPr>
-              <w:ind w:firstLineChars="200" w:firstLine="480"/>
-              <w:rPr>
-                <w:rFonts w:ascii="SimHei" w:eastAsia="SimHei"/>
-                <w:sz w:val="24"/>
-              </w:rPr>
-            </w:pPr>
-          </w:p>
-          <w:p>
-            <w:pPr>
-              <w:rPr>
-                <w:rFonts w:ascii="SimSun" w:hAnsi="SimSun" w:cs="SimSun"/>
-                <w:sz w:val="24"/>
-              </w:rPr>
-            </w:pPr>
-          </w:p>
-          <w:p>
-            <w:pPr>
-              <w:ind w:firstLineChars="200" w:firstLine="480"/>
-              <w:rPr>
-                <w:rFonts w:ascii="SimHei" w:eastAsia="SimHei"/>
-                <w:sz w:val="24"/>
-              </w:rPr>
-            </w:pPr>
-          </w:p>
-          <w:p>
-            <w:pPr>
-              <w:ind w:firstLineChars="200" w:firstLine="480"/>
-              <w:rPr>
-                <w:rFonts w:ascii="SimHei" w:eastAsia="SimHei"/>
-                <w:sz w:val="24"/>
-              </w:rPr>
-            </w:pPr>
-          </w:p>
-          <w:p>
-            <w:pPr>
-              <w:ind w:firstLineChars="200" w:firstLine="480"/>
-              <w:rPr>
-                <w:rFonts w:ascii="SimHei" w:eastAsia="SimHei"/>
-                <w:sz w:val="24"/>
-              </w:rPr>
-            </w:pPr>
-          </w:p>
-          <w:p>
-            <w:pPr>
-              <w:rPr>
-                <w:rFonts w:ascii="SimSun" w:hAnsi="SimSun" w:cs="SimSun"/>
-                <w:sz w:val="24"/>
-              </w:rPr>
-            </w:pPr>
-          </w:p>
-          <w:p>
-            <w:pPr>
-              <w:ind w:firstLineChars="200" w:firstLine="480"/>
-              <w:rPr>
-                <w:rFonts w:ascii="SimHei" w:eastAsia="SimHei"/>
-                <w:sz w:val="24"/>
-              </w:rPr>
-            </w:pPr>
-          </w:p>
-          <w:p>
-            <w:pPr>
-              <w:ind w:firstLineChars="200" w:firstLine="480"/>
-              <w:rPr>
-                <w:rFonts w:ascii="SimHei" w:eastAsia="SimHei"/>
-                <w:sz w:val="24"/>
-              </w:rPr>
-            </w:pPr>
-          </w:p>
-          <w:p>
-            <w:pPr>
-              <w:ind w:firstLineChars="200" w:firstLine="480"/>
-              <w:rPr>
-                <w:rFonts w:ascii="SimHei" w:eastAsia="SimHei"/>
-                <w:sz w:val="24"/>
-              </w:rPr>
-            </w:pPr>
-          </w:p>
-          <w:p>
-            <w:pPr>
-              <w:rPr>
-                <w:rFonts w:ascii="SimSun" w:hAnsi="SimSun" w:cs="SimSun"/>
-                <w:sz w:val="24"/>
-              </w:rPr>
-            </w:pPr>
-          </w:p>
-          <w:p>
-            <w:pPr>
-              <w:ind w:firstLineChars="200" w:firstLine="480"/>
-              <w:rPr>
-                <w:rFonts w:ascii="SimHei" w:eastAsia="SimHei"/>
-                <w:sz w:val="24"/>
-              </w:rPr>
-            </w:pPr>
-          </w:p>
-          <w:p>
-            <w:pPr>
-              <w:ind w:firstLineChars="200" w:firstLine="480"/>
-              <w:rPr>
-                <w:rFonts w:ascii="SimHei" w:eastAsia="SimHei"/>
-                <w:sz w:val="24"/>
-              </w:rPr>
-            </w:pPr>
-          </w:p>
-          <w:p>
-            <w:pPr>
-              <w:ind w:firstLineChars="200" w:firstLine="480"/>
-              <w:rPr>
-                <w:rFonts w:ascii="SimHei" w:eastAsia="SimHei"/>
-                <w:sz w:val="24"/>
-              </w:rPr>
-            </w:pPr>
-          </w:p>
-          <w:p>
-            <w:pPr>
-              <w:rPr>
-                <w:rFonts w:ascii="SimSun" w:hAnsi="SimSun" w:cs="SimSun"/>
-                <w:sz w:val="24"/>
-              </w:rPr>
-            </w:pPr>
-          </w:p>
-          <w:p>
-            <w:pPr>
-              <w:ind w:firstLineChars="200" w:firstLine="480"/>
-              <w:rPr>
-                <w:rFonts w:ascii="SimHei" w:eastAsia="SimHei"/>
-                <w:sz w:val="24"/>
-              </w:rPr>
-            </w:pPr>
-          </w:p>
-          <w:p>
-            <w:pPr>
-              <w:ind w:firstLineChars="200" w:firstLine="480"/>
-              <w:rPr>
-                <w:rFonts w:ascii="SimHei" w:eastAsia="SimHei"/>
-                <w:sz w:val="24"/>
-              </w:rPr>
-            </w:pPr>
-          </w:p>
-          <w:p>
-            <w:pPr>
-              <w:ind w:firstLineChars="200" w:firstLine="480"/>
-              <w:rPr>
-                <w:rFonts w:ascii="SimHei" w:eastAsia="SimHei"/>
-                <w:sz w:val="24"/>
-              </w:rPr>
-            </w:pPr>
-          </w:p>
-          <w:p>
-            <w:pPr>
-              <w:rPr>
-                <w:rFonts w:ascii="SimSun" w:hAnsi="SimSun" w:cs="SimSun"/>
-                <w:sz w:val="24"/>
-              </w:rPr>
-            </w:pPr>
-          </w:p>
-          <w:p>
-            <w:pPr>
-              <w:ind w:firstLineChars="200" w:firstLine="480"/>
-              <w:rPr>
-                <w:rFonts w:ascii="SimHei" w:eastAsia="SimHei"/>
-                <w:sz w:val="24"/>
-              </w:rPr>
-            </w:pPr>
-          </w:p>
-          <w:p>
-            <w:pPr>
-              <w:ind w:firstLineChars="200" w:firstLine="480"/>
-              <w:rPr>
-                <w:rFonts w:ascii="SimHei" w:eastAsia="SimHei"/>
-                <w:sz w:val="24"/>
-              </w:rPr>
-            </w:pPr>
-          </w:p>
-          <w:p>
-            <w:pPr>
-              <w:ind w:firstLineChars="200" w:firstLine="480"/>
-              <w:rPr>
-                <w:rFonts w:ascii="SimHei" w:eastAsia="SimHei"/>
-                <w:sz w:val="24"/>
-              </w:rPr>
-            </w:pPr>
-          </w:p>
-          <w:p>
-            <w:pPr>
-              <w:rPr>
-                <w:rFonts w:ascii="SimSun" w:hAnsi="SimSun" w:cs="SimSun"/>
-                <w:sz w:val="24"/>
-              </w:rPr>
-            </w:pPr>
-          </w:p>
-          <w:p>
-            <w:pPr>
-              <w:ind w:firstLineChars="200" w:firstLine="480"/>
-              <w:rPr>
-                <w:rFonts w:ascii="SimHei" w:eastAsia="SimHei"/>
-                <w:sz w:val="24"/>
-              </w:rPr>
-            </w:pPr>
-          </w:p>
-          <w:p>
-            <w:pPr>
-              <w:ind w:firstLineChars="200" w:firstLine="480"/>
-              <w:rPr>
-                <w:rFonts w:ascii="SimHei" w:eastAsia="SimHei"/>
-                <w:sz w:val="24"/>
-              </w:rPr>
-            </w:pPr>
-          </w:p>
-          <w:p>
-            <w:pPr>
-              <w:ind w:firstLineChars="200" w:firstLine="480"/>
-              <w:rPr>
-                <w:rFonts w:ascii="SimHei" w:eastAsia="SimHei"/>
-                <w:sz w:val="24"/>
-              </w:rPr>
-            </w:pPr>
-          </w:p>
-          <w:p>
-            <w:pPr>
-              <w:rPr>
-                <w:rFonts w:ascii="SimSun" w:hAnsi="SimSun" w:cs="SimSun"/>
-                <w:sz w:val="24"/>
-              </w:rPr>
-            </w:pPr>
-          </w:p>
-          <w:p>
-            <w:pPr>
-              <w:ind w:firstLineChars="200" w:firstLine="480"/>
-              <w:rPr>
-                <w:rFonts w:ascii="SimHei" w:eastAsia="SimHei"/>
-                <w:sz w:val="24"/>
-              </w:rPr>
-            </w:pPr>
-          </w:p>
-          <w:p>
-            <w:pPr>
-              <w:ind w:firstLineChars="200" w:firstLine="480"/>
-              <w:rPr>
-                <w:rFonts w:ascii="SimHei" w:eastAsia="SimHei"/>
-                <w:sz w:val="24"/>
-              </w:rPr>
-            </w:pPr>
-          </w:p>
-          <w:p>
-            <w:pPr>
-              <w:ind w:firstLineChars="200" w:firstLine="480"/>
-              <w:rPr>
-                <w:rFonts w:ascii="SimHei" w:eastAsia="SimHei"/>
-                <w:sz w:val="24"/>
-              </w:rPr>
-            </w:pPr>
-          </w:p>
-          <w:p>
-            <w:pPr>
-              <w:rPr>
-                <w:rFonts w:ascii="SimSun" w:hAnsi="SimSun" w:cs="SimSun"/>
-                <w:sz w:val="24"/>
-              </w:rPr>
-            </w:pPr>
-          </w:p>
-          <w:p>
-            <w:pPr>
-              <w:ind w:firstLineChars="200" w:firstLine="480"/>
-              <w:rPr>
-                <w:rFonts w:ascii="SimHei" w:eastAsia="SimHei"/>
-                <w:sz w:val="24"/>
-              </w:rPr>
-            </w:pPr>
-          </w:p>
-          <w:p>
-            <w:pPr>
-              <w:ind w:firstLineChars="200" w:firstLine="480"/>
-              <w:rPr>
-                <w:rFonts w:ascii="SimHei" w:eastAsia="SimHei"/>
-                <w:sz w:val="24"/>
-              </w:rPr>
-            </w:pPr>
-          </w:p>
-          <w:p>
-            <w:pPr>
-              <w:ind w:firstLineChars="200" w:firstLine="480"/>
-              <w:rPr>
-                <w:rFonts w:ascii="SimHei" w:eastAsia="SimHei"/>
-                <w:sz w:val="24"/>
-              </w:rPr>
-            </w:pPr>
-          </w:p>
-          <w:p>
-            <w:pPr>
-              <w:rPr>
-                <w:rFonts w:ascii="SimSun" w:hAnsi="SimSun" w:cs="SimSun"/>
-                <w:sz w:val="24"/>
-              </w:rPr>
-            </w:pPr>
-          </w:p>
-          <w:p>
-            <w:pPr>
-              <w:ind w:firstLineChars="200" w:firstLine="480"/>
-              <w:rPr>
-                <w:rFonts w:ascii="SimHei" w:eastAsia="SimHei"/>
-                <w:sz w:val="24"/>
-              </w:rPr>
-            </w:pPr>
-          </w:p>
-          <w:p>
-            <w:pPr>
-              <w:ind w:firstLineChars="200" w:firstLine="480"/>
-              <w:rPr>
-                <w:rFonts w:ascii="SimHei" w:eastAsia="SimHei"/>
-                <w:sz w:val="24"/>
-              </w:rPr>
-            </w:pPr>
-          </w:p>
-          <w:p>
-            <w:pPr>
-              <w:ind w:firstLineChars="200" w:firstLine="480"/>
-              <w:rPr>
-                <w:rFonts w:ascii="SimHei" w:eastAsia="SimHei"/>
-                <w:sz w:val="24"/>
-              </w:rPr>
-            </w:pPr>
-          </w:p>
-          <w:p>
-            <w:pPr>
-              <w:rPr>
-                <w:rFonts w:ascii="SimSun" w:hAnsi="SimSun" w:cs="SimSun"/>
-                <w:sz w:val="24"/>
-              </w:rPr>
-            </w:pPr>
-          </w:p>
-          <w:p>
-            <w:pPr>
-              <w:rPr>
-                <w:rFonts w:ascii="SimSun" w:hAnsi="SimSun" w:cs="SimSun"/>
-                <w:sz w:val="24"/>
-              </w:rPr>
-            </w:pPr>
-          </w:p>
-        </w:tc>
-      </w:tr>
-    </w:tbl>
-    <w:p/>
+    <w:p>
+      <w:pPr>
+        <w:spacing w:line="360" w:lineRule="auto"/>
+        <w:rPr>
+          <w:rFonts w:ascii="Songti TC Light" w:eastAsia="Songti TC Light" w:hAnsi="Songti TC Light" w:hint="eastAsia"/>
+          <w:sz w:val="24"/>
+        </w:rPr>
+      </w:pPr>
+      <w:bookmarkStart w:id="0" w:name="_GoBack"/>
+      <w:bookmarkEnd w:id="0"/>
+    </w:p>
     <w:sectPr>
       <w:pgSz w:w="11906" w:h="16838"/>
       <w:pgMar w:top="1440" w:right="1800" w:bottom="1440" w:left="1800" w:header="851" w:footer="992" w:gutter="0"/>

</xml_diff>